<commit_message>
DB + QUERY fix1
</commit_message>
<xml_diff>
--- a/DB + QUERY.docx
+++ b/DB + QUERY.docx
@@ -4,6 +4,9 @@
   <w:body>
     <w:p>
       <w:r>
+        <w:rPr>
+          <w:noProof/>
+        </w:rPr>
         <w:drawing>
           <wp:inline distT="0" distB="0" distL="0" distR="0" wp14:anchorId="26A1E866" wp14:editId="492F275D">
             <wp:extent cx="5943600" cy="3541395"/>
@@ -43,6 +46,9 @@
     </w:p>
     <w:p>
       <w:r>
+        <w:rPr>
+          <w:noProof/>
+        </w:rPr>
         <w:lastRenderedPageBreak/>
         <w:drawing>
           <wp:inline distT="0" distB="0" distL="0" distR="0" wp14:anchorId="3EDAC254" wp14:editId="695DE9D4">
@@ -83,6 +89,9 @@
     </w:p>
     <w:p>
       <w:r>
+        <w:rPr>
+          <w:noProof/>
+        </w:rPr>
         <w:lastRenderedPageBreak/>
         <w:drawing>
           <wp:inline distT="0" distB="0" distL="0" distR="0" wp14:anchorId="5A3D5C1E" wp14:editId="7F03CA48">
@@ -123,6 +132,9 @@
     </w:p>
     <w:p>
       <w:r>
+        <w:rPr>
+          <w:noProof/>
+        </w:rPr>
         <w:lastRenderedPageBreak/>
         <w:drawing>
           <wp:inline distT="0" distB="0" distL="0" distR="0" wp14:anchorId="1F17C969" wp14:editId="6E967119">
@@ -165,10 +177,10 @@
       <w:r>
         <w:lastRenderedPageBreak/>
         <w:drawing>
-          <wp:inline distT="0" distB="0" distL="0" distR="0" wp14:anchorId="2F45930E" wp14:editId="082E10F0">
-            <wp:extent cx="5943600" cy="3204845"/>
+          <wp:inline distT="0" distB="0" distL="0" distR="0" wp14:anchorId="2F135660" wp14:editId="03B6EE36">
+            <wp:extent cx="5943600" cy="1167130"/>
             <wp:effectExtent l="0" t="0" r="0" b="0"/>
-            <wp:docPr id="5" name="Picture 5"/>
+            <wp:docPr id="6" name="Picture 6"/>
             <wp:cNvGraphicFramePr>
               <a:graphicFrameLocks xmlns:a="http://schemas.openxmlformats.org/drawingml/2006/main" noChangeAspect="1"/>
             </wp:cNvGraphicFramePr>
@@ -188,7 +200,7 @@
                   <pic:spPr>
                     <a:xfrm>
                       <a:off x="0" y="0"/>
-                      <a:ext cx="5943600" cy="3204845"/>
+                      <a:ext cx="5943600" cy="1167130"/>
                     </a:xfrm>
                     <a:prstGeom prst="rect">
                       <a:avLst/>

</xml_diff>